<commit_message>
merged both Projects Section
</commit_message>
<xml_diff>
--- a/public/Resume-AgustioMaitimu.docx
+++ b/public/Resume-AgustioMaitimu.docx
@@ -644,7 +644,33 @@
           <w:szCs w:val="21"/>
           <w:lang w:val="en-US"/>
         </w:rPr>
-        <w:t>Beginner Level Python, Front End Web Development (HTML,</w:t>
+        <w:t xml:space="preserve">Front End Web Development (HTML, CSS, </w:t>
+      </w:r>
+      <w:r>
+        <w:rPr>
+          <w:rFonts w:hint="default"/>
+          <w:sz w:val="21"/>
+          <w:szCs w:val="21"/>
+          <w:lang w:val="en-US"/>
+        </w:rPr>
+        <w:t xml:space="preserve">TailwindCSS, </w:t>
+      </w:r>
+      <w:r>
+        <w:rPr>
+          <w:sz w:val="21"/>
+          <w:szCs w:val="21"/>
+          <w:lang w:val="en-US"/>
+        </w:rPr>
+        <w:t>JavaScript, ReactJS), Version Control using Git and Github,</w:t>
+      </w:r>
+      <w:r>
+        <w:rPr>
+          <w:rFonts w:hint="default"/>
+          <w:sz w:val="21"/>
+          <w:szCs w:val="21"/>
+          <w:lang w:val="en-US"/>
+        </w:rPr>
+        <w:t xml:space="preserve"> Beginner Level Python,</w:t>
       </w:r>
       <w:bookmarkStart w:id="0" w:name="_GoBack"/>
       <w:bookmarkEnd w:id="0"/>
@@ -654,24 +680,7 @@
           <w:szCs w:val="21"/>
           <w:lang w:val="en-US"/>
         </w:rPr>
-        <w:t xml:space="preserve"> CSS, </w:t>
-      </w:r>
-      <w:r>
-        <w:rPr>
-          <w:rFonts w:hint="default"/>
-          <w:sz w:val="21"/>
-          <w:szCs w:val="21"/>
-          <w:lang w:val="en-US"/>
-        </w:rPr>
-        <w:t xml:space="preserve">TailwindCSS, </w:t>
-      </w:r>
-      <w:r>
-        <w:rPr>
-          <w:sz w:val="21"/>
-          <w:szCs w:val="21"/>
-          <w:lang w:val="en-US"/>
-        </w:rPr>
-        <w:t>JavaScript, ReactJS), Version Control using Git and Github, Analytical and Critical Thinking Abilities, Enjoys Learning</w:t>
+        <w:t xml:space="preserve"> Analytical and Critical Thinking Abilities, Enjoys Learning</w:t>
       </w:r>
     </w:p>
     <w:p>

</xml_diff>

<commit_message>
Added End-Screen and Scroll-To-Top button
</commit_message>
<xml_diff>
--- a/public/Resume-AgustioMaitimu.docx
+++ b/public/Resume-AgustioMaitimu.docx
@@ -587,6 +587,8 @@
           <w:lang w:val="en-US"/>
         </w:rPr>
       </w:pPr>
+      <w:bookmarkStart w:id="0" w:name="_GoBack"/>
+      <w:bookmarkEnd w:id="0"/>
     </w:p>
     <w:p>
       <w:pPr>
@@ -672,8 +674,6 @@
         </w:rPr>
         <w:t xml:space="preserve"> Beginner Level Python,</w:t>
       </w:r>
-      <w:bookmarkStart w:id="0" w:name="_GoBack"/>
-      <w:bookmarkEnd w:id="0"/>
       <w:r>
         <w:rPr>
           <w:sz w:val="21"/>
@@ -856,51 +856,42 @@
         <w:t xml:space="preserve">My Online Portfolio : </w:t>
       </w:r>
       <w:r>
+        <w:rPr>
+          <w:rFonts w:hint="default"/>
+        </w:rPr>
         <w:fldChar w:fldCharType="begin"/>
       </w:r>
       <w:r>
-        <w:instrText xml:space="preserve"> HYPERLINK "https://github.com/AgustioMaitimu" \h </w:instrText>
-      </w:r>
-      <w:r>
+        <w:rPr>
+          <w:rFonts w:hint="default"/>
+        </w:rPr>
+        <w:instrText xml:space="preserve"> HYPERLINK "https://agustiomaitimu.github.io/portfolio/" </w:instrText>
+      </w:r>
+      <w:r>
+        <w:rPr>
+          <w:rFonts w:hint="default"/>
+        </w:rPr>
         <w:fldChar w:fldCharType="separate"/>
       </w:r>
       <w:r>
         <w:rPr>
           <w:rStyle w:val="6"/>
-          <w:sz w:val="21"/>
-          <w:szCs w:val="21"/>
-          <w:lang w:val="en-US"/>
-        </w:rPr>
-        <w:t>https:/</w:t>
-      </w:r>
-      <w:r>
-        <w:rPr>
-          <w:rStyle w:val="6"/>
-          <w:rFonts w:hint="default"/>
-          <w:sz w:val="21"/>
-          <w:szCs w:val="21"/>
-          <w:lang w:val="en-US"/>
-        </w:rPr>
-        <w:t>a</w:t>
-      </w:r>
-      <w:r>
-        <w:rPr>
-          <w:rStyle w:val="6"/>
-          <w:sz w:val="21"/>
-          <w:szCs w:val="21"/>
-          <w:lang w:val="en-US"/>
+          <w:rFonts w:hint="default"/>
+        </w:rPr>
+        <w:t>https://agustiomaitimu.github.io/portfolio/</w:t>
+      </w:r>
+      <w:r>
+        <w:rPr>
+          <w:rFonts w:hint="default"/>
         </w:rPr>
         <w:fldChar w:fldCharType="end"/>
       </w:r>
       <w:r>
         <w:rPr>
-          <w:rStyle w:val="6"/>
-          <w:rFonts w:hint="default"/>
-          <w:sz w:val="21"/>
-          <w:szCs w:val="21"/>
-          <w:lang w:val="en-US"/>
-        </w:rPr>
-        <w:t>gustiomaitimu.github.io/portfolio</w:t>
+          <w:rFonts w:hint="default"/>
+          <w:lang w:val="en-US"/>
+        </w:rPr>
+        <w:t xml:space="preserve"> </w:t>
       </w:r>
     </w:p>
     <w:p>

</xml_diff>